<commit_message>
Added the very basic fly camera code files
</commit_message>
<xml_diff>
--- a/6028_Graph_1/D2D/W02/Notes - Day 2 & 3 & 4.docx
+++ b/6028_Graph_1/D2D/W02/Notes - Day 2 & 3 & 4.docx
@@ -265,7 +265,29 @@
       </w:pPr>
       <w:r>
         <w:rPr/>
-        <w:t>=</w:t>
+        <w:t>Data in a file --&gt; C/C++ Array (CPU+RAM) --&gt; ANOTHER array (but in a format the GPU likes)</w:t>
+      </w:r>
+    </w:p>
+    <w:p>
+      <w:pPr>
+        <w:pStyle w:val="Normal"/>
+        <w:spacing w:before="0" w:after="160"/>
+        <w:rPr/>
+      </w:pPr>
+      <w:r>
+        <w:rPr/>
+        <w:t xml:space="preserve">OTHER ARRAY (CPU) --&gt; Copy to the GPU </w:t>
+      </w:r>
+    </w:p>
+    <w:p>
+      <w:pPr>
+        <w:pStyle w:val="Normal"/>
+        <w:spacing w:before="0" w:after="160"/>
+        <w:rPr/>
+      </w:pPr>
+      <w:r>
+        <w:rPr/>
+        <w:t>(We can delete the original array(s) on the CPU)</w:t>
       </w:r>
     </w:p>
     <w:sectPr>

</xml_diff>